<commit_message>
Felhasználói dokumentum frissítése és toCart.php commentelése.
</commit_message>
<xml_diff>
--- a/documents/word/User_documentation/user_documentation.docx
+++ b/documents/word/User_documentation/user_documentation.docx
@@ -186,9 +186,9 @@
         </w:rPr>
         <w:drawing>
           <wp:inline distT="0" distB="0" distL="0" distR="0">
-            <wp:extent cx="5760720" cy="611505"/>
-            <wp:effectExtent l="0" t="0" r="0" b="0"/>
-            <wp:docPr id="18" name="Kép 18"/>
+            <wp:extent cx="5760720" cy="663575"/>
+            <wp:effectExtent l="0" t="0" r="0" b="3175"/>
+            <wp:docPr id="1" name="Kép 1"/>
             <wp:cNvGraphicFramePr>
               <a:graphicFrameLocks xmlns:a="http://schemas.openxmlformats.org/drawingml/2006/main" noChangeAspect="1"/>
             </wp:cNvGraphicFramePr>
@@ -196,7 +196,7 @@
               <a:graphicData uri="http://schemas.openxmlformats.org/drawingml/2006/picture">
                 <pic:pic xmlns:pic="http://schemas.openxmlformats.org/drawingml/2006/picture">
                   <pic:nvPicPr>
-                    <pic:cNvPr id="18" name="menu_main_page.png"/>
+                    <pic:cNvPr id="1" name="menu_main_page.png"/>
                     <pic:cNvPicPr/>
                   </pic:nvPicPr>
                   <pic:blipFill>
@@ -214,7 +214,7 @@
                   <pic:spPr>
                     <a:xfrm>
                       <a:off x="0" y="0"/>
-                      <a:ext cx="5760720" cy="611505"/>
+                      <a:ext cx="5760720" cy="663575"/>
                     </a:xfrm>
                     <a:prstGeom prst="rect">
                       <a:avLst/>
@@ -265,9 +265,9 @@
         <w:lastRenderedPageBreak/>
         <w:drawing>
           <wp:inline distT="0" distB="0" distL="0" distR="0">
-            <wp:extent cx="5760720" cy="3969385"/>
+            <wp:extent cx="5760720" cy="4159885"/>
             <wp:effectExtent l="0" t="0" r="0" b="0"/>
-            <wp:docPr id="37" name="Kép 37"/>
+            <wp:docPr id="2" name="Kép 2"/>
             <wp:cNvGraphicFramePr>
               <a:graphicFrameLocks xmlns:a="http://schemas.openxmlformats.org/drawingml/2006/main" noChangeAspect="1"/>
             </wp:cNvGraphicFramePr>
@@ -275,7 +275,7 @@
               <a:graphicData uri="http://schemas.openxmlformats.org/drawingml/2006/picture">
                 <pic:pic xmlns:pic="http://schemas.openxmlformats.org/drawingml/2006/picture">
                   <pic:nvPicPr>
-                    <pic:cNvPr id="37" name="main_page.png"/>
+                    <pic:cNvPr id="2" name="main_page.png"/>
                     <pic:cNvPicPr/>
                   </pic:nvPicPr>
                   <pic:blipFill>
@@ -293,7 +293,7 @@
                   <pic:spPr>
                     <a:xfrm>
                       <a:off x="0" y="0"/>
-                      <a:ext cx="5760720" cy="3969385"/>
+                      <a:ext cx="5760720" cy="4159885"/>
                     </a:xfrm>
                     <a:prstGeom prst="rect">
                       <a:avLst/>
@@ -351,9 +351,9 @@
         </w:rPr>
         <w:drawing>
           <wp:inline distT="0" distB="0" distL="0" distR="0">
-            <wp:extent cx="5760720" cy="1464945"/>
+            <wp:extent cx="5760720" cy="1826895"/>
             <wp:effectExtent l="0" t="0" r="0" b="1905"/>
-            <wp:docPr id="21" name="Kép 21"/>
+            <wp:docPr id="3" name="Kép 3"/>
             <wp:cNvGraphicFramePr>
               <a:graphicFrameLocks xmlns:a="http://schemas.openxmlformats.org/drawingml/2006/main" noChangeAspect="1"/>
             </wp:cNvGraphicFramePr>
@@ -361,7 +361,7 @@
               <a:graphicData uri="http://schemas.openxmlformats.org/drawingml/2006/picture">
                 <pic:pic xmlns:pic="http://schemas.openxmlformats.org/drawingml/2006/picture">
                   <pic:nvPicPr>
-                    <pic:cNvPr id="21" name="navigational_bar.png"/>
+                    <pic:cNvPr id="3" name="navigational_bar.png"/>
                     <pic:cNvPicPr/>
                   </pic:nvPicPr>
                   <pic:blipFill>
@@ -379,7 +379,7 @@
                   <pic:spPr>
                     <a:xfrm>
                       <a:off x="0" y="0"/>
-                      <a:ext cx="5760720" cy="1464945"/>
+                      <a:ext cx="5760720" cy="1826895"/>
                     </a:xfrm>
                     <a:prstGeom prst="rect">
                       <a:avLst/>
@@ -486,11 +486,12 @@
           <w:sz w:val="32"/>
           <w:szCs w:val="32"/>
         </w:rPr>
+        <w:lastRenderedPageBreak/>
         <w:drawing>
           <wp:inline distT="0" distB="0" distL="0" distR="0">
-            <wp:extent cx="5760720" cy="400685"/>
-            <wp:effectExtent l="0" t="0" r="0" b="0"/>
-            <wp:docPr id="23" name="Kép 23"/>
+            <wp:extent cx="5760720" cy="452120"/>
+            <wp:effectExtent l="0" t="0" r="0" b="5080"/>
+            <wp:docPr id="4" name="Kép 4"/>
             <wp:cNvGraphicFramePr>
               <a:graphicFrameLocks xmlns:a="http://schemas.openxmlformats.org/drawingml/2006/main" noChangeAspect="1"/>
             </wp:cNvGraphicFramePr>
@@ -498,7 +499,7 @@
               <a:graphicData uri="http://schemas.openxmlformats.org/drawingml/2006/picture">
                 <pic:pic xmlns:pic="http://schemas.openxmlformats.org/drawingml/2006/picture">
                   <pic:nvPicPr>
-                    <pic:cNvPr id="23" name="menu_products_page.png"/>
+                    <pic:cNvPr id="4" name="menu_products_page.png"/>
                     <pic:cNvPicPr/>
                   </pic:nvPicPr>
                   <pic:blipFill>
@@ -516,7 +517,7 @@
                   <pic:spPr>
                     <a:xfrm>
                       <a:off x="0" y="0"/>
-                      <a:ext cx="5760720" cy="400685"/>
+                      <a:ext cx="5760720" cy="452120"/>
                     </a:xfrm>
                     <a:prstGeom prst="rect">
                       <a:avLst/>
@@ -541,7 +542,6 @@
           <w:sz w:val="32"/>
           <w:szCs w:val="32"/>
         </w:rPr>
-        <w:lastRenderedPageBreak/>
         <w:t>A navigációs sá</w:t>
       </w:r>
       <w:r>
@@ -609,9 +609,9 @@
         </w:rPr>
         <w:drawing>
           <wp:inline distT="0" distB="0" distL="0" distR="0">
-            <wp:extent cx="5760720" cy="3693160"/>
-            <wp:effectExtent l="0" t="0" r="0" b="2540"/>
-            <wp:docPr id="38" name="Kép 38"/>
+            <wp:extent cx="5760720" cy="4235450"/>
+            <wp:effectExtent l="0" t="0" r="0" b="0"/>
+            <wp:docPr id="5" name="Kép 5"/>
             <wp:cNvGraphicFramePr>
               <a:graphicFrameLocks xmlns:a="http://schemas.openxmlformats.org/drawingml/2006/main" noChangeAspect="1"/>
             </wp:cNvGraphicFramePr>
@@ -619,11 +619,11 @@
               <a:graphicData uri="http://schemas.openxmlformats.org/drawingml/2006/picture">
                 <pic:pic xmlns:pic="http://schemas.openxmlformats.org/drawingml/2006/picture">
                   <pic:nvPicPr>
-                    <pic:cNvPr id="38" name="products_page.png"/>
+                    <pic:cNvPr id="5" name="products_page.png"/>
                     <pic:cNvPicPr/>
                   </pic:nvPicPr>
                   <pic:blipFill>
-                    <a:blip r:embed="rId9" cstate="print">
+                    <a:blip r:embed="rId9">
                       <a:extLst>
                         <a:ext uri="{28A0092B-C50C-407E-A947-70E740481C1C}">
                           <a14:useLocalDpi xmlns:a14="http://schemas.microsoft.com/office/drawing/2010/main" val="0"/>
@@ -637,7 +637,7 @@
                   <pic:spPr>
                     <a:xfrm>
                       <a:off x="0" y="0"/>
-                      <a:ext cx="5760720" cy="3693160"/>
+                      <a:ext cx="5760720" cy="4235450"/>
                     </a:xfrm>
                     <a:prstGeom prst="rect">
                       <a:avLst/>
@@ -682,16 +682,15 @@
       </w:pPr>
       <w:r>
         <w:rPr>
-          <w:b/>
           <w:noProof/>
-          <w:sz w:val="36"/>
-          <w:szCs w:val="36"/>
+          <w:sz w:val="32"/>
+          <w:szCs w:val="32"/>
         </w:rPr>
         <w:drawing>
-          <wp:inline distT="0" distB="0" distL="0" distR="0" wp14:anchorId="115329E0" wp14:editId="3E7A24FB">
-            <wp:extent cx="5760720" cy="546735"/>
-            <wp:effectExtent l="0" t="0" r="0" b="5715"/>
-            <wp:docPr id="24" name="Kép 24"/>
+          <wp:inline distT="0" distB="0" distL="0" distR="0">
+            <wp:extent cx="5760720" cy="469265"/>
+            <wp:effectExtent l="0" t="0" r="0" b="6985"/>
+            <wp:docPr id="6" name="Kép 6"/>
             <wp:cNvGraphicFramePr>
               <a:graphicFrameLocks xmlns:a="http://schemas.openxmlformats.org/drawingml/2006/main" noChangeAspect="1"/>
             </wp:cNvGraphicFramePr>
@@ -699,7 +698,7 @@
               <a:graphicData uri="http://schemas.openxmlformats.org/drawingml/2006/picture">
                 <pic:pic xmlns:pic="http://schemas.openxmlformats.org/drawingml/2006/picture">
                   <pic:nvPicPr>
-                    <pic:cNvPr id="24" name="menu_profil_and_cart_dropdown.png"/>
+                    <pic:cNvPr id="6" name="menu_profil_and_cart_dropdown.png"/>
                     <pic:cNvPicPr/>
                   </pic:nvPicPr>
                   <pic:blipFill>
@@ -717,7 +716,7 @@
                   <pic:spPr>
                     <a:xfrm>
                       <a:off x="0" y="0"/>
-                      <a:ext cx="5760720" cy="546735"/>
+                      <a:ext cx="5760720" cy="469265"/>
                     </a:xfrm>
                     <a:prstGeom prst="rect">
                       <a:avLst/>
@@ -786,6 +785,7 @@
           <w:sz w:val="32"/>
           <w:szCs w:val="32"/>
         </w:rPr>
+        <w:lastRenderedPageBreak/>
         <w:drawing>
           <wp:inline distT="0" distB="0" distL="0" distR="0">
             <wp:extent cx="5760720" cy="1106805"/>
@@ -841,7 +841,6 @@
           <w:sz w:val="32"/>
           <w:szCs w:val="32"/>
         </w:rPr>
-        <w:lastRenderedPageBreak/>
         <w:t xml:space="preserve">A </w:t>
       </w:r>
       <w:r>
@@ -888,9 +887,9 @@
         </w:rPr>
         <w:drawing>
           <wp:inline distT="0" distB="0" distL="0" distR="0">
-            <wp:extent cx="5760720" cy="2628900"/>
+            <wp:extent cx="5760720" cy="2308860"/>
             <wp:effectExtent l="0" t="0" r="0" b="0"/>
-            <wp:docPr id="26" name="Kép 26"/>
+            <wp:docPr id="7" name="Kép 7"/>
             <wp:cNvGraphicFramePr>
               <a:graphicFrameLocks xmlns:a="http://schemas.openxmlformats.org/drawingml/2006/main" noChangeAspect="1"/>
             </wp:cNvGraphicFramePr>
@@ -898,7 +897,7 @@
               <a:graphicData uri="http://schemas.openxmlformats.org/drawingml/2006/picture">
                 <pic:pic xmlns:pic="http://schemas.openxmlformats.org/drawingml/2006/picture">
                   <pic:nvPicPr>
-                    <pic:cNvPr id="26" name="menu_profil_and_cart_dropdown_point1.png"/>
+                    <pic:cNvPr id="7" name="menu_profil_and_cart_dropdown_point1.png"/>
                     <pic:cNvPicPr/>
                   </pic:nvPicPr>
                   <pic:blipFill>
@@ -916,7 +915,7 @@
                   <pic:spPr>
                     <a:xfrm>
                       <a:off x="0" y="0"/>
-                      <a:ext cx="5760720" cy="2628900"/>
+                      <a:ext cx="5760720" cy="2308860"/>
                     </a:xfrm>
                     <a:prstGeom prst="rect">
                       <a:avLst/>
@@ -1018,9 +1017,9 @@
         </w:rPr>
         <w:drawing>
           <wp:inline distT="0" distB="0" distL="0" distR="0">
-            <wp:extent cx="5760720" cy="2579370"/>
+            <wp:extent cx="5760720" cy="2308860"/>
             <wp:effectExtent l="0" t="0" r="0" b="0"/>
-            <wp:docPr id="27" name="Kép 27"/>
+            <wp:docPr id="8" name="Kép 8"/>
             <wp:cNvGraphicFramePr>
               <a:graphicFrameLocks xmlns:a="http://schemas.openxmlformats.org/drawingml/2006/main" noChangeAspect="1"/>
             </wp:cNvGraphicFramePr>
@@ -1028,7 +1027,7 @@
               <a:graphicData uri="http://schemas.openxmlformats.org/drawingml/2006/picture">
                 <pic:pic xmlns:pic="http://schemas.openxmlformats.org/drawingml/2006/picture">
                   <pic:nvPicPr>
-                    <pic:cNvPr id="27" name="menu_profil_and_cart_dropdown_point_registration.png"/>
+                    <pic:cNvPr id="8" name="menu_profil_and_cart_dropdown_point_registration.png"/>
                     <pic:cNvPicPr/>
                   </pic:nvPicPr>
                   <pic:blipFill>
@@ -1046,7 +1045,7 @@
                   <pic:spPr>
                     <a:xfrm>
                       <a:off x="0" y="0"/>
-                      <a:ext cx="5760720" cy="2579370"/>
+                      <a:ext cx="5760720" cy="2308860"/>
                     </a:xfrm>
                     <a:prstGeom prst="rect">
                       <a:avLst/>
@@ -1071,6 +1070,7 @@
           <w:sz w:val="32"/>
           <w:szCs w:val="32"/>
         </w:rPr>
+        <w:lastRenderedPageBreak/>
         <w:t>A regisztrációs oldal segítségével a felhasználó tud reg</w:t>
       </w:r>
       <w:r>
@@ -1101,12 +1101,11 @@
           <w:sz w:val="32"/>
           <w:szCs w:val="32"/>
         </w:rPr>
-        <w:lastRenderedPageBreak/>
         <w:drawing>
           <wp:inline distT="0" distB="0" distL="0" distR="0">
-            <wp:extent cx="5760720" cy="4177030"/>
-            <wp:effectExtent l="0" t="0" r="0" b="0"/>
-            <wp:docPr id="39" name="Kép 39"/>
+            <wp:extent cx="5760720" cy="4164965"/>
+            <wp:effectExtent l="0" t="0" r="0" b="6985"/>
+            <wp:docPr id="32" name="Kép 32"/>
             <wp:cNvGraphicFramePr>
               <a:graphicFrameLocks xmlns:a="http://schemas.openxmlformats.org/drawingml/2006/main" noChangeAspect="1"/>
             </wp:cNvGraphicFramePr>
@@ -1114,7 +1113,7 @@
               <a:graphicData uri="http://schemas.openxmlformats.org/drawingml/2006/picture">
                 <pic:pic xmlns:pic="http://schemas.openxmlformats.org/drawingml/2006/picture">
                   <pic:nvPicPr>
-                    <pic:cNvPr id="39" name="registration_page.png"/>
+                    <pic:cNvPr id="32" name="registration_page.png"/>
                     <pic:cNvPicPr/>
                   </pic:nvPicPr>
                   <pic:blipFill>
@@ -1132,7 +1131,7 @@
                   <pic:spPr>
                     <a:xfrm>
                       <a:off x="0" y="0"/>
-                      <a:ext cx="5760720" cy="4177030"/>
+                      <a:ext cx="5760720" cy="4164965"/>
                     </a:xfrm>
                     <a:prstGeom prst="rect">
                       <a:avLst/>
@@ -1270,9 +1269,9 @@
         <w:lastRenderedPageBreak/>
         <w:drawing>
           <wp:inline distT="0" distB="0" distL="0" distR="0">
-            <wp:extent cx="5760720" cy="4006215"/>
+            <wp:extent cx="5760720" cy="4192905"/>
             <wp:effectExtent l="0" t="0" r="0" b="0"/>
-            <wp:docPr id="40" name="Kép 40"/>
+            <wp:docPr id="22" name="Kép 22"/>
             <wp:cNvGraphicFramePr>
               <a:graphicFrameLocks xmlns:a="http://schemas.openxmlformats.org/drawingml/2006/main" noChangeAspect="1"/>
             </wp:cNvGraphicFramePr>
@@ -1280,7 +1279,7 @@
               <a:graphicData uri="http://schemas.openxmlformats.org/drawingml/2006/picture">
                 <pic:pic xmlns:pic="http://schemas.openxmlformats.org/drawingml/2006/picture">
                   <pic:nvPicPr>
-                    <pic:cNvPr id="40" name="login_page.png"/>
+                    <pic:cNvPr id="22" name="login_page.png"/>
                     <pic:cNvPicPr/>
                   </pic:nvPicPr>
                   <pic:blipFill>
@@ -1298,7 +1297,7 @@
                   <pic:spPr>
                     <a:xfrm>
                       <a:off x="0" y="0"/>
-                      <a:ext cx="5760720" cy="4006215"/>
+                      <a:ext cx="5760720" cy="4192905"/>
                     </a:xfrm>
                     <a:prstGeom prst="rect">
                       <a:avLst/>
@@ -1349,9 +1348,9 @@
         </w:rPr>
         <w:drawing>
           <wp:inline distT="0" distB="0" distL="0" distR="0">
-            <wp:extent cx="5760720" cy="2579370"/>
+            <wp:extent cx="5760720" cy="2308860"/>
             <wp:effectExtent l="0" t="0" r="0" b="0"/>
-            <wp:docPr id="29" name="Kép 29"/>
+            <wp:docPr id="9" name="Kép 9"/>
             <wp:cNvGraphicFramePr>
               <a:graphicFrameLocks xmlns:a="http://schemas.openxmlformats.org/drawingml/2006/main" noChangeAspect="1"/>
             </wp:cNvGraphicFramePr>
@@ -1359,7 +1358,7 @@
               <a:graphicData uri="http://schemas.openxmlformats.org/drawingml/2006/picture">
                 <pic:pic xmlns:pic="http://schemas.openxmlformats.org/drawingml/2006/picture">
                   <pic:nvPicPr>
-                    <pic:cNvPr id="29" name="menu_profil_and_cart_dropdown_point_profile.png"/>
+                    <pic:cNvPr id="9" name="menu_profil_and_cart_dropdown_point_profile.png"/>
                     <pic:cNvPicPr/>
                   </pic:nvPicPr>
                   <pic:blipFill>
@@ -1377,7 +1376,7 @@
                   <pic:spPr>
                     <a:xfrm>
                       <a:off x="0" y="0"/>
-                      <a:ext cx="5760720" cy="2579370"/>
+                      <a:ext cx="5760720" cy="2308860"/>
                     </a:xfrm>
                     <a:prstGeom prst="rect">
                       <a:avLst/>
@@ -1463,9 +1462,9 @@
         <w:lastRenderedPageBreak/>
         <w:drawing>
           <wp:inline distT="0" distB="0" distL="0" distR="0">
-            <wp:extent cx="5760720" cy="4175125"/>
+            <wp:extent cx="5760720" cy="4234180"/>
             <wp:effectExtent l="0" t="0" r="0" b="0"/>
-            <wp:docPr id="41" name="Kép 41"/>
+            <wp:docPr id="20" name="Kép 20"/>
             <wp:cNvGraphicFramePr>
               <a:graphicFrameLocks xmlns:a="http://schemas.openxmlformats.org/drawingml/2006/main" noChangeAspect="1"/>
             </wp:cNvGraphicFramePr>
@@ -1473,7 +1472,7 @@
               <a:graphicData uri="http://schemas.openxmlformats.org/drawingml/2006/picture">
                 <pic:pic xmlns:pic="http://schemas.openxmlformats.org/drawingml/2006/picture">
                   <pic:nvPicPr>
-                    <pic:cNvPr id="41" name="profil_page.png"/>
+                    <pic:cNvPr id="20" name="profil_page.png"/>
                     <pic:cNvPicPr/>
                   </pic:nvPicPr>
                   <pic:blipFill>
@@ -1491,7 +1490,7 @@
                   <pic:spPr>
                     <a:xfrm>
                       <a:off x="0" y="0"/>
-                      <a:ext cx="5760720" cy="4175125"/>
+                      <a:ext cx="5760720" cy="4234180"/>
                     </a:xfrm>
                     <a:prstGeom prst="rect">
                       <a:avLst/>
@@ -1544,9 +1543,9 @@
         </w:rPr>
         <w:drawing>
           <wp:inline distT="0" distB="0" distL="0" distR="0">
-            <wp:extent cx="5760720" cy="2579370"/>
+            <wp:extent cx="5760720" cy="2308860"/>
             <wp:effectExtent l="0" t="0" r="0" b="0"/>
-            <wp:docPr id="30" name="Kép 30"/>
+            <wp:docPr id="10" name="Kép 10"/>
             <wp:cNvGraphicFramePr>
               <a:graphicFrameLocks xmlns:a="http://schemas.openxmlformats.org/drawingml/2006/main" noChangeAspect="1"/>
             </wp:cNvGraphicFramePr>
@@ -1554,7 +1553,7 @@
               <a:graphicData uri="http://schemas.openxmlformats.org/drawingml/2006/picture">
                 <pic:pic xmlns:pic="http://schemas.openxmlformats.org/drawingml/2006/picture">
                   <pic:nvPicPr>
-                    <pic:cNvPr id="30" name="menu_profil_and_cart_dropdown_point_cart.png"/>
+                    <pic:cNvPr id="10" name="menu_profil_and_cart_dropdown_point_cart.png"/>
                     <pic:cNvPicPr/>
                   </pic:nvPicPr>
                   <pic:blipFill>
@@ -1572,7 +1571,7 @@
                   <pic:spPr>
                     <a:xfrm>
                       <a:off x="0" y="0"/>
-                      <a:ext cx="5760720" cy="2579370"/>
+                      <a:ext cx="5760720" cy="2308860"/>
                     </a:xfrm>
                     <a:prstGeom prst="rect">
                       <a:avLst/>
@@ -1632,49 +1631,42 @@
           <w:sz w:val="32"/>
           <w:szCs w:val="32"/>
         </w:rPr>
-        <w:t xml:space="preserve">. A termékeknek a mennyiségét lehet növelni vagy csökkenteni (max:20 db, minimum:1 db) és ha a </w:t>
-      </w:r>
-      <w:r>
-        <w:rPr>
+        <w:t>. A termékeknek a mennyiségét lehet növelni vagy csökkenteni (max:20 db, minimum:1 db) és ha a felhasználó szeretné törölni a terméket a kosárból akkor a felhasználónak rá kell nyomnia a vörös</w:t>
+      </w:r>
+      <w:r>
+        <w:rPr>
+          <w:sz w:val="32"/>
+          <w:szCs w:val="32"/>
+        </w:rPr>
+        <w:t xml:space="preserve"> x</w:t>
+      </w:r>
+      <w:r>
+        <w:rPr>
+          <w:sz w:val="32"/>
+          <w:szCs w:val="32"/>
+        </w:rPr>
+        <w:t xml:space="preserve"> gombra.</w:t>
+      </w:r>
+    </w:p>
+    <w:p>
+      <w:pPr>
+        <w:rPr>
+          <w:sz w:val="32"/>
+          <w:szCs w:val="32"/>
+        </w:rPr>
+      </w:pPr>
+      <w:r>
+        <w:rPr>
+          <w:noProof/>
           <w:sz w:val="32"/>
           <w:szCs w:val="32"/>
         </w:rPr>
         <w:lastRenderedPageBreak/>
-        <w:t>felhasználó szeretné törölni a terméket a kosárból akkor a felhasználónak rá kell nyomnia a vörös</w:t>
-      </w:r>
-      <w:r>
-        <w:rPr>
-          <w:sz w:val="32"/>
-          <w:szCs w:val="32"/>
-        </w:rPr>
-        <w:t xml:space="preserve"> x</w:t>
-      </w:r>
-      <w:r>
-        <w:rPr>
-          <w:sz w:val="32"/>
-          <w:szCs w:val="32"/>
-        </w:rPr>
-        <w:t xml:space="preserve"> gombra.</w:t>
-      </w:r>
-    </w:p>
-    <w:p>
-      <w:pPr>
-        <w:rPr>
-          <w:sz w:val="32"/>
-          <w:szCs w:val="32"/>
-        </w:rPr>
-      </w:pPr>
-      <w:r>
-        <w:rPr>
-          <w:noProof/>
-          <w:sz w:val="32"/>
-          <w:szCs w:val="32"/>
-        </w:rPr>
         <w:drawing>
           <wp:inline distT="0" distB="0" distL="0" distR="0">
-            <wp:extent cx="5760720" cy="3040380"/>
-            <wp:effectExtent l="0" t="0" r="0" b="7620"/>
-            <wp:docPr id="42" name="Kép 42"/>
+            <wp:extent cx="5760720" cy="3008630"/>
+            <wp:effectExtent l="0" t="0" r="0" b="1270"/>
+            <wp:docPr id="19" name="Kép 19"/>
             <wp:cNvGraphicFramePr>
               <a:graphicFrameLocks xmlns:a="http://schemas.openxmlformats.org/drawingml/2006/main" noChangeAspect="1"/>
             </wp:cNvGraphicFramePr>
@@ -1682,7 +1674,7 @@
               <a:graphicData uri="http://schemas.openxmlformats.org/drawingml/2006/picture">
                 <pic:pic xmlns:pic="http://schemas.openxmlformats.org/drawingml/2006/picture">
                   <pic:nvPicPr>
-                    <pic:cNvPr id="42" name="cart_page.png"/>
+                    <pic:cNvPr id="19" name="cart_page.png"/>
                     <pic:cNvPicPr/>
                   </pic:nvPicPr>
                   <pic:blipFill>
@@ -1700,7 +1692,7 @@
                   <pic:spPr>
                     <a:xfrm>
                       <a:off x="0" y="0"/>
-                      <a:ext cx="5760720" cy="3040380"/>
+                      <a:ext cx="5760720" cy="3008630"/>
                     </a:xfrm>
                     <a:prstGeom prst="rect">
                       <a:avLst/>
@@ -1753,9 +1745,9 @@
         </w:rPr>
         <w:drawing>
           <wp:inline distT="0" distB="0" distL="0" distR="0">
-            <wp:extent cx="5760720" cy="2579370"/>
+            <wp:extent cx="5760720" cy="2308860"/>
             <wp:effectExtent l="0" t="0" r="0" b="0"/>
-            <wp:docPr id="31" name="Kép 31"/>
+            <wp:docPr id="11" name="Kép 11"/>
             <wp:cNvGraphicFramePr>
               <a:graphicFrameLocks xmlns:a="http://schemas.openxmlformats.org/drawingml/2006/main" noChangeAspect="1"/>
             </wp:cNvGraphicFramePr>
@@ -1763,7 +1755,7 @@
               <a:graphicData uri="http://schemas.openxmlformats.org/drawingml/2006/picture">
                 <pic:pic xmlns:pic="http://schemas.openxmlformats.org/drawingml/2006/picture">
                   <pic:nvPicPr>
-                    <pic:cNvPr id="31" name="menu_profil_and_cart_dropdown_point_logout.png"/>
+                    <pic:cNvPr id="11" name="menu_profil_and_cart_dropdown_point_logout.png"/>
                     <pic:cNvPicPr/>
                   </pic:nvPicPr>
                   <pic:blipFill>
@@ -1781,7 +1773,7 @@
                   <pic:spPr>
                     <a:xfrm>
                       <a:off x="0" y="0"/>
-                      <a:ext cx="5760720" cy="2579370"/>
+                      <a:ext cx="5760720" cy="2308860"/>
                     </a:xfrm>
                     <a:prstGeom prst="rect">
                       <a:avLst/>
@@ -1869,9 +1861,9 @@
         </w:rPr>
         <w:drawing>
           <wp:inline distT="0" distB="0" distL="0" distR="0">
-            <wp:extent cx="5760720" cy="449580"/>
-            <wp:effectExtent l="0" t="0" r="0" b="7620"/>
-            <wp:docPr id="33" name="Kép 33"/>
+            <wp:extent cx="5760720" cy="394970"/>
+            <wp:effectExtent l="0" t="0" r="0" b="5080"/>
+            <wp:docPr id="13" name="Kép 13"/>
             <wp:cNvGraphicFramePr>
               <a:graphicFrameLocks xmlns:a="http://schemas.openxmlformats.org/drawingml/2006/main" noChangeAspect="1"/>
             </wp:cNvGraphicFramePr>
@@ -1879,7 +1871,7 @@
               <a:graphicData uri="http://schemas.openxmlformats.org/drawingml/2006/picture">
                 <pic:pic xmlns:pic="http://schemas.openxmlformats.org/drawingml/2006/picture">
                   <pic:nvPicPr>
-                    <pic:cNvPr id="33" name="menu_our_farm_page.png"/>
+                    <pic:cNvPr id="13" name="menu_our_farm_page.png"/>
                     <pic:cNvPicPr/>
                   </pic:nvPicPr>
                   <pic:blipFill>
@@ -1897,7 +1889,7 @@
                   <pic:spPr>
                     <a:xfrm>
                       <a:off x="0" y="0"/>
-                      <a:ext cx="5760720" cy="449580"/>
+                      <a:ext cx="5760720" cy="394970"/>
                     </a:xfrm>
                     <a:prstGeom prst="rect">
                       <a:avLst/>
@@ -1918,6 +1910,20 @@
           <w:szCs w:val="32"/>
         </w:rPr>
       </w:pPr>
+      <w:r>
+        <w:rPr>
+          <w:sz w:val="32"/>
+          <w:szCs w:val="32"/>
+        </w:rPr>
+        <w:t>A Farmunk oldalon a termékeink termesztésére szolgáló helyről lehet néhány képet látni emellett lehet váltani h</w:t>
+      </w:r>
+      <w:r>
+        <w:rPr>
+          <w:sz w:val="32"/>
+          <w:szCs w:val="32"/>
+        </w:rPr>
+        <w:t>ogy láthassunk pár információt a farmról.</w:t>
+      </w:r>
       <w:bookmarkStart w:id="0" w:name="_GoBack"/>
       <w:bookmarkEnd w:id="0"/>
     </w:p>
@@ -1941,30 +1947,46 @@
           <w:sz w:val="36"/>
           <w:szCs w:val="36"/>
         </w:rPr>
+        <w:t>Termelőinkről</w:t>
+      </w:r>
+      <w:r>
+        <w:rPr>
+          <w:b/>
+          <w:sz w:val="36"/>
+          <w:szCs w:val="36"/>
+        </w:rPr>
+        <w:t xml:space="preserve"> </w:t>
+      </w:r>
+      <w:r>
+        <w:rPr>
+          <w:b/>
+          <w:sz w:val="36"/>
+          <w:szCs w:val="36"/>
+        </w:rPr>
+        <w:t>és Fejlesztőinkről</w:t>
+      </w:r>
+    </w:p>
+    <w:p>
+      <w:pPr>
+        <w:rPr>
+          <w:b/>
+          <w:sz w:val="36"/>
+          <w:szCs w:val="36"/>
+        </w:rPr>
+      </w:pPr>
+      <w:r>
+        <w:rPr>
+          <w:b/>
+          <w:noProof/>
+          <w:sz w:val="36"/>
+          <w:szCs w:val="36"/>
+        </w:rPr>
         <w:lastRenderedPageBreak/>
-        <w:t>Termelőinkről</w:t>
-      </w:r>
-    </w:p>
-    <w:p>
-      <w:pPr>
-        <w:rPr>
-          <w:b/>
-          <w:sz w:val="36"/>
-          <w:szCs w:val="36"/>
-        </w:rPr>
-      </w:pPr>
-      <w:r>
-        <w:rPr>
-          <w:b/>
-          <w:noProof/>
-          <w:sz w:val="36"/>
-          <w:szCs w:val="36"/>
-        </w:rPr>
         <w:drawing>
           <wp:inline distT="0" distB="0" distL="0" distR="0">
-            <wp:extent cx="5760720" cy="622300"/>
-            <wp:effectExtent l="0" t="0" r="0" b="6350"/>
-            <wp:docPr id="34" name="Kép 34"/>
+            <wp:extent cx="5760720" cy="429260"/>
+            <wp:effectExtent l="0" t="0" r="0" b="8890"/>
+            <wp:docPr id="14" name="Kép 14"/>
             <wp:cNvGraphicFramePr>
               <a:graphicFrameLocks xmlns:a="http://schemas.openxmlformats.org/drawingml/2006/main" noChangeAspect="1"/>
             </wp:cNvGraphicFramePr>
@@ -1972,7 +1994,7 @@
               <a:graphicData uri="http://schemas.openxmlformats.org/drawingml/2006/picture">
                 <pic:pic xmlns:pic="http://schemas.openxmlformats.org/drawingml/2006/picture">
                   <pic:nvPicPr>
-                    <pic:cNvPr id="34" name="menu_farmers_page.png"/>
+                    <pic:cNvPr id="14" name="menu_farmers_page.png"/>
                     <pic:cNvPicPr/>
                   </pic:nvPicPr>
                   <pic:blipFill>
@@ -1990,7 +2012,7 @@
                   <pic:spPr>
                     <a:xfrm>
                       <a:off x="0" y="0"/>
-                      <a:ext cx="5760720" cy="622300"/>
+                      <a:ext cx="5760720" cy="429260"/>
                     </a:xfrm>
                     <a:prstGeom prst="rect">
                       <a:avLst/>
@@ -2048,50 +2070,22 @@
     </w:p>
     <w:p>
       <w:pPr>
-        <w:shd w:val="clear" w:color="auto" w:fill="7F7F7F" w:themeFill="text1" w:themeFillTint="80"/>
-        <w:rPr>
-          <w:b/>
-          <w:sz w:val="36"/>
-          <w:szCs w:val="36"/>
-        </w:rPr>
-      </w:pPr>
-      <w:r>
-        <w:rPr>
-          <w:b/>
-          <w:sz w:val="36"/>
-          <w:szCs w:val="36"/>
-        </w:rPr>
-        <w:t xml:space="preserve">7. </w:t>
-      </w:r>
-      <w:r>
-        <w:rPr>
-          <w:b/>
-          <w:sz w:val="36"/>
-          <w:szCs w:val="36"/>
-        </w:rPr>
-        <w:t>Nyelvek</w:t>
-      </w:r>
-    </w:p>
-    <w:p>
-      <w:pPr>
-        <w:rPr>
-          <w:b/>
-          <w:sz w:val="36"/>
-          <w:szCs w:val="36"/>
-        </w:rPr>
-      </w:pPr>
-      <w:r>
-        <w:rPr>
-          <w:b/>
+        <w:rPr>
+          <w:sz w:val="32"/>
+          <w:szCs w:val="32"/>
+        </w:rPr>
+      </w:pPr>
+      <w:r>
+        <w:rPr>
           <w:noProof/>
-          <w:sz w:val="36"/>
-          <w:szCs w:val="36"/>
+          <w:sz w:val="32"/>
+          <w:szCs w:val="32"/>
         </w:rPr>
         <w:drawing>
           <wp:inline distT="0" distB="0" distL="0" distR="0">
-            <wp:extent cx="5760720" cy="553085"/>
+            <wp:extent cx="5760720" cy="400685"/>
             <wp:effectExtent l="0" t="0" r="0" b="0"/>
-            <wp:docPr id="35" name="Kép 35"/>
+            <wp:docPr id="17" name="Kép 17"/>
             <wp:cNvGraphicFramePr>
               <a:graphicFrameLocks xmlns:a="http://schemas.openxmlformats.org/drawingml/2006/main" noChangeAspect="1"/>
             </wp:cNvGraphicFramePr>
@@ -2099,7 +2093,7 @@
               <a:graphicData uri="http://schemas.openxmlformats.org/drawingml/2006/picture">
                 <pic:pic xmlns:pic="http://schemas.openxmlformats.org/drawingml/2006/picture">
                   <pic:nvPicPr>
-                    <pic:cNvPr id="35" name="menu_languages_dropdown.png"/>
+                    <pic:cNvPr id="17" name="menu_programmers_page.png"/>
                     <pic:cNvPicPr/>
                   </pic:nvPicPr>
                   <pic:blipFill>
@@ -2117,7 +2111,7 @@
                   <pic:spPr>
                     <a:xfrm>
                       <a:off x="0" y="0"/>
-                      <a:ext cx="5760720" cy="553085"/>
+                      <a:ext cx="5760720" cy="400685"/>
                     </a:xfrm>
                     <a:prstGeom prst="rect">
                       <a:avLst/>
@@ -2132,56 +2126,28 @@
     </w:p>
     <w:p>
       <w:pPr>
-        <w:rPr>
-          <w:sz w:val="32"/>
-          <w:szCs w:val="36"/>
-        </w:rPr>
-      </w:pPr>
-      <w:r>
-        <w:rPr>
-          <w:sz w:val="32"/>
-          <w:szCs w:val="36"/>
-        </w:rPr>
-        <w:t xml:space="preserve">A következő menüpont a nyelveket tartalmazó lenyitható </w:t>
-      </w:r>
-      <w:proofErr w:type="gramStart"/>
-      <w:r>
-        <w:rPr>
-          <w:sz w:val="32"/>
-          <w:szCs w:val="36"/>
-        </w:rPr>
-        <w:t>menü</w:t>
-      </w:r>
-      <w:proofErr w:type="gramEnd"/>
-      <w:r>
-        <w:rPr>
-          <w:sz w:val="32"/>
-          <w:szCs w:val="36"/>
-        </w:rPr>
-        <w:t xml:space="preserve"> amiben több különböző nyelvet találhat amik közül lehet választani.</w:t>
-      </w:r>
-    </w:p>
-    <w:p>
-      <w:pPr>
-        <w:pStyle w:val="Listaszerbekezds"/>
-        <w:numPr>
-          <w:ilvl w:val="0"/>
-          <w:numId w:val="3"/>
-        </w:numPr>
-        <w:shd w:val="clear" w:color="auto" w:fill="D0CECE" w:themeFill="background2" w:themeFillShade="E6"/>
-        <w:rPr>
-          <w:b/>
-          <w:sz w:val="36"/>
-          <w:szCs w:val="36"/>
-        </w:rPr>
-      </w:pPr>
-      <w:r>
-        <w:rPr>
-          <w:b/>
-          <w:sz w:val="36"/>
-          <w:szCs w:val="36"/>
-        </w:rPr>
-        <w:t>Oldalunkon található nyelvek</w:t>
+        <w:shd w:val="clear" w:color="auto" w:fill="7F7F7F" w:themeFill="text1" w:themeFillTint="80"/>
+        <w:rPr>
+          <w:b/>
+          <w:sz w:val="36"/>
+          <w:szCs w:val="36"/>
+        </w:rPr>
+      </w:pPr>
+      <w:r>
+        <w:rPr>
+          <w:b/>
+          <w:sz w:val="36"/>
+          <w:szCs w:val="36"/>
+        </w:rPr>
+        <w:t xml:space="preserve">7. </w:t>
+      </w:r>
+      <w:r>
+        <w:rPr>
+          <w:b/>
+          <w:sz w:val="36"/>
+          <w:szCs w:val="36"/>
+        </w:rPr>
+        <w:t>Nyelvek</w:t>
       </w:r>
     </w:p>
     <w:p>
@@ -2201,9 +2167,9 @@
         </w:rPr>
         <w:drawing>
           <wp:inline distT="0" distB="0" distL="0" distR="0">
-            <wp:extent cx="5760720" cy="1718945"/>
-            <wp:effectExtent l="0" t="0" r="0" b="0"/>
-            <wp:docPr id="36" name="Kép 36"/>
+            <wp:extent cx="5760720" cy="377825"/>
+            <wp:effectExtent l="0" t="0" r="0" b="3175"/>
+            <wp:docPr id="15" name="Kép 15"/>
             <wp:cNvGraphicFramePr>
               <a:graphicFrameLocks xmlns:a="http://schemas.openxmlformats.org/drawingml/2006/main" noChangeAspect="1"/>
             </wp:cNvGraphicFramePr>
@@ -2211,7 +2177,7 @@
               <a:graphicData uri="http://schemas.openxmlformats.org/drawingml/2006/picture">
                 <pic:pic xmlns:pic="http://schemas.openxmlformats.org/drawingml/2006/picture">
                   <pic:nvPicPr>
-                    <pic:cNvPr id="36" name="menu_languages_dropdown_open.png"/>
+                    <pic:cNvPr id="15" name="menu_languages_dropdown.png"/>
                     <pic:cNvPicPr/>
                   </pic:nvPicPr>
                   <pic:blipFill>
@@ -2229,7 +2195,7 @@
                   <pic:spPr>
                     <a:xfrm>
                       <a:off x="0" y="0"/>
-                      <a:ext cx="5760720" cy="1718945"/>
+                      <a:ext cx="5760720" cy="377825"/>
                     </a:xfrm>
                     <a:prstGeom prst="rect">
                       <a:avLst/>
@@ -2246,6 +2212,130 @@
       <w:pPr>
         <w:rPr>
           <w:sz w:val="32"/>
+          <w:szCs w:val="36"/>
+        </w:rPr>
+      </w:pPr>
+      <w:r>
+        <w:rPr>
+          <w:sz w:val="32"/>
+          <w:szCs w:val="36"/>
+        </w:rPr>
+        <w:t xml:space="preserve">A következő menüpont a nyelveket tartalmazó lenyitható </w:t>
+      </w:r>
+      <w:r>
+        <w:rPr>
+          <w:sz w:val="32"/>
+          <w:szCs w:val="36"/>
+        </w:rPr>
+        <w:t>menü,</w:t>
+      </w:r>
+      <w:r>
+        <w:rPr>
+          <w:sz w:val="32"/>
+          <w:szCs w:val="36"/>
+        </w:rPr>
+        <w:t xml:space="preserve"> amiben több különböző nyelvet </w:t>
+      </w:r>
+      <w:r>
+        <w:rPr>
+          <w:sz w:val="32"/>
+          <w:szCs w:val="36"/>
+        </w:rPr>
+        <w:t>találhat,</w:t>
+      </w:r>
+      <w:r>
+        <w:rPr>
+          <w:sz w:val="32"/>
+          <w:szCs w:val="36"/>
+        </w:rPr>
+        <w:t xml:space="preserve"> amik közül lehet választani.</w:t>
+      </w:r>
+    </w:p>
+    <w:p>
+      <w:pPr>
+        <w:pStyle w:val="Listaszerbekezds"/>
+        <w:numPr>
+          <w:ilvl w:val="0"/>
+          <w:numId w:val="3"/>
+        </w:numPr>
+        <w:shd w:val="clear" w:color="auto" w:fill="D0CECE" w:themeFill="background2" w:themeFillShade="E6"/>
+        <w:rPr>
+          <w:b/>
+          <w:sz w:val="36"/>
+          <w:szCs w:val="36"/>
+        </w:rPr>
+      </w:pPr>
+      <w:r>
+        <w:rPr>
+          <w:b/>
+          <w:sz w:val="36"/>
+          <w:szCs w:val="36"/>
+        </w:rPr>
+        <w:t>Oldalunkon található nyelvek</w:t>
+      </w:r>
+    </w:p>
+    <w:p>
+      <w:pPr>
+        <w:rPr>
+          <w:b/>
+          <w:sz w:val="36"/>
+          <w:szCs w:val="36"/>
+        </w:rPr>
+      </w:pPr>
+      <w:r>
+        <w:rPr>
+          <w:b/>
+          <w:noProof/>
+          <w:sz w:val="36"/>
+          <w:szCs w:val="36"/>
+        </w:rPr>
+        <w:drawing>
+          <wp:inline distT="0" distB="0" distL="0" distR="0">
+            <wp:extent cx="5760720" cy="1514475"/>
+            <wp:effectExtent l="0" t="0" r="0" b="9525"/>
+            <wp:docPr id="16" name="Kép 16"/>
+            <wp:cNvGraphicFramePr>
+              <a:graphicFrameLocks xmlns:a="http://schemas.openxmlformats.org/drawingml/2006/main" noChangeAspect="1"/>
+            </wp:cNvGraphicFramePr>
+            <a:graphic xmlns:a="http://schemas.openxmlformats.org/drawingml/2006/main">
+              <a:graphicData uri="http://schemas.openxmlformats.org/drawingml/2006/picture">
+                <pic:pic xmlns:pic="http://schemas.openxmlformats.org/drawingml/2006/picture">
+                  <pic:nvPicPr>
+                    <pic:cNvPr id="16" name="menu_languages_dropdown_open.png"/>
+                    <pic:cNvPicPr/>
+                  </pic:nvPicPr>
+                  <pic:blipFill>
+                    <a:blip r:embed="rId26">
+                      <a:extLst>
+                        <a:ext uri="{28A0092B-C50C-407E-A947-70E740481C1C}">
+                          <a14:useLocalDpi xmlns:a14="http://schemas.microsoft.com/office/drawing/2010/main" val="0"/>
+                        </a:ext>
+                      </a:extLst>
+                    </a:blip>
+                    <a:stretch>
+                      <a:fillRect/>
+                    </a:stretch>
+                  </pic:blipFill>
+                  <pic:spPr>
+                    <a:xfrm>
+                      <a:off x="0" y="0"/>
+                      <a:ext cx="5760720" cy="1514475"/>
+                    </a:xfrm>
+                    <a:prstGeom prst="rect">
+                      <a:avLst/>
+                    </a:prstGeom>
+                  </pic:spPr>
+                </pic:pic>
+              </a:graphicData>
+            </a:graphic>
+          </wp:inline>
+        </w:drawing>
+      </w:r>
+    </w:p>
+    <w:p>
+      <w:pPr>
+        <w:rPr>
+          <w:sz w:val="32"/>
           <w:szCs w:val="32"/>
         </w:rPr>
       </w:pPr>
@@ -2424,7 +2514,6 @@
           <w:sz w:val="36"/>
           <w:szCs w:val="36"/>
         </w:rPr>
-        <w:lastRenderedPageBreak/>
         <w:t xml:space="preserve">Orosz nyelv </w:t>
       </w:r>
       <w:r>
@@ -2881,6 +2970,7 @@
     <w:lsdException w:name="HTML Sample" w:semiHidden="1" w:unhideWhenUsed="1"/>
     <w:lsdException w:name="HTML Typewriter" w:semiHidden="1" w:unhideWhenUsed="1"/>
     <w:lsdException w:name="HTML Variable" w:semiHidden="1" w:unhideWhenUsed="1"/>
+    <w:lsdException w:name="Normal Table" w:semiHidden="1" w:unhideWhenUsed="1"/>
     <w:lsdException w:name="annotation subject" w:semiHidden="1" w:unhideWhenUsed="1"/>
     <w:lsdException w:name="No List" w:semiHidden="1" w:unhideWhenUsed="1"/>
     <w:lsdException w:name="Outline List 1" w:semiHidden="1" w:unhideWhenUsed="1"/>
@@ -2924,8 +3014,10 @@
     <w:lsdException w:name="Table Elegant" w:semiHidden="1" w:unhideWhenUsed="1"/>
     <w:lsdException w:name="Table Professional" w:semiHidden="1" w:unhideWhenUsed="1"/>
     <w:lsdException w:name="Table Subtle 1" w:semiHidden="1" w:unhideWhenUsed="1"/>
+    <w:lsdException w:name="Table Subtle 2" w:semiHidden="1" w:unhideWhenUsed="1"/>
     <w:lsdException w:name="Table Web 1" w:semiHidden="1" w:unhideWhenUsed="1"/>
     <w:lsdException w:name="Table Web 2" w:semiHidden="1" w:unhideWhenUsed="1"/>
+    <w:lsdException w:name="Table Web 3" w:semiHidden="1" w:unhideWhenUsed="1"/>
     <w:lsdException w:name="Balloon Text" w:semiHidden="1" w:unhideWhenUsed="1"/>
     <w:lsdException w:name="Table Grid" w:uiPriority="39"/>
     <w:lsdException w:name="Table Theme" w:semiHidden="1" w:unhideWhenUsed="1"/>

</xml_diff>

<commit_message>
Felhasználói dokumentum frissítése és Tesztelési dokumentum bővítése.
</commit_message>
<xml_diff>
--- a/documents/word/User_documentation/user_documentation.docx
+++ b/documents/word/User_documentation/user_documentation.docx
@@ -1915,7 +1915,21 @@
           <w:sz w:val="32"/>
           <w:szCs w:val="32"/>
         </w:rPr>
-        <w:t>A Farmunk oldalon a termékeink termesztésére szolgáló helyről lehet néhány képet látni emellett lehet váltani h</w:t>
+        <w:t xml:space="preserve">A Farmunk oldalon a termékeink termesztésére szolgáló helyről lehet néhány képet látni emellett lehet </w:t>
+      </w:r>
+      <w:r>
+        <w:rPr>
+          <w:sz w:val="32"/>
+          <w:szCs w:val="32"/>
+        </w:rPr>
+        <w:t>váltani,</w:t>
+      </w:r>
+      <w:r>
+        <w:rPr>
+          <w:sz w:val="32"/>
+          <w:szCs w:val="32"/>
+        </w:rPr>
+        <w:t xml:space="preserve"> h</w:t>
       </w:r>
       <w:r>
         <w:rPr>
@@ -1923,9 +1937,124 @@
           <w:szCs w:val="32"/>
         </w:rPr>
         <w:t>ogy láthassunk pár információt a farmról.</w:t>
+      </w:r>
+    </w:p>
+    <w:p>
+      <w:pPr>
+        <w:shd w:val="clear" w:color="auto" w:fill="FFFFFF" w:themeFill="background1"/>
+        <w:rPr>
+          <w:sz w:val="32"/>
+          <w:szCs w:val="32"/>
+        </w:rPr>
+      </w:pPr>
+      <w:r>
+        <w:rPr>
+          <w:noProof/>
+          <w:sz w:val="32"/>
+          <w:szCs w:val="32"/>
+        </w:rPr>
+        <w:drawing>
+          <wp:inline distT="0" distB="0" distL="0" distR="0">
+            <wp:extent cx="5760720" cy="339725"/>
+            <wp:effectExtent l="0" t="0" r="0" b="3175"/>
+            <wp:docPr id="21" name="Kép 21"/>
+            <wp:cNvGraphicFramePr>
+              <a:graphicFrameLocks xmlns:a="http://schemas.openxmlformats.org/drawingml/2006/main" noChangeAspect="1"/>
+            </wp:cNvGraphicFramePr>
+            <a:graphic xmlns:a="http://schemas.openxmlformats.org/drawingml/2006/main">
+              <a:graphicData uri="http://schemas.openxmlformats.org/drawingml/2006/picture">
+                <pic:pic xmlns:pic="http://schemas.openxmlformats.org/drawingml/2006/picture">
+                  <pic:nvPicPr>
+                    <pic:cNvPr id="21" name="farm_gallery.png"/>
+                    <pic:cNvPicPr/>
+                  </pic:nvPicPr>
+                  <pic:blipFill>
+                    <a:blip r:embed="rId23">
+                      <a:extLst>
+                        <a:ext uri="{28A0092B-C50C-407E-A947-70E740481C1C}">
+                          <a14:useLocalDpi xmlns:a14="http://schemas.microsoft.com/office/drawing/2010/main" val="0"/>
+                        </a:ext>
+                      </a:extLst>
+                    </a:blip>
+                    <a:stretch>
+                      <a:fillRect/>
+                    </a:stretch>
+                  </pic:blipFill>
+                  <pic:spPr>
+                    <a:xfrm>
+                      <a:off x="0" y="0"/>
+                      <a:ext cx="5760720" cy="339725"/>
+                    </a:xfrm>
+                    <a:prstGeom prst="rect">
+                      <a:avLst/>
+                    </a:prstGeom>
+                  </pic:spPr>
+                </pic:pic>
+              </a:graphicData>
+            </a:graphic>
+          </wp:inline>
+        </w:drawing>
       </w:r>
       <w:bookmarkStart w:id="0" w:name="_GoBack"/>
       <w:bookmarkEnd w:id="0"/>
+    </w:p>
+    <w:p>
+      <w:pPr>
+        <w:shd w:val="clear" w:color="auto" w:fill="FFFFFF" w:themeFill="background1"/>
+        <w:rPr>
+          <w:sz w:val="32"/>
+          <w:szCs w:val="32"/>
+        </w:rPr>
+      </w:pPr>
+      <w:r>
+        <w:rPr>
+          <w:noProof/>
+          <w:sz w:val="32"/>
+          <w:szCs w:val="32"/>
+        </w:rPr>
+        <w:lastRenderedPageBreak/>
+        <w:drawing>
+          <wp:inline distT="0" distB="0" distL="0" distR="0">
+            <wp:extent cx="5760720" cy="292735"/>
+            <wp:effectExtent l="0" t="0" r="0" b="0"/>
+            <wp:docPr id="23" name="Kép 23"/>
+            <wp:cNvGraphicFramePr>
+              <a:graphicFrameLocks xmlns:a="http://schemas.openxmlformats.org/drawingml/2006/main" noChangeAspect="1"/>
+            </wp:cNvGraphicFramePr>
+            <a:graphic xmlns:a="http://schemas.openxmlformats.org/drawingml/2006/main">
+              <a:graphicData uri="http://schemas.openxmlformats.org/drawingml/2006/picture">
+                <pic:pic xmlns:pic="http://schemas.openxmlformats.org/drawingml/2006/picture">
+                  <pic:nvPicPr>
+                    <pic:cNvPr id="23" name="farm_information.png"/>
+                    <pic:cNvPicPr/>
+                  </pic:nvPicPr>
+                  <pic:blipFill>
+                    <a:blip r:embed="rId24">
+                      <a:extLst>
+                        <a:ext uri="{28A0092B-C50C-407E-A947-70E740481C1C}">
+                          <a14:useLocalDpi xmlns:a14="http://schemas.microsoft.com/office/drawing/2010/main" val="0"/>
+                        </a:ext>
+                      </a:extLst>
+                    </a:blip>
+                    <a:stretch>
+                      <a:fillRect/>
+                    </a:stretch>
+                  </pic:blipFill>
+                  <pic:spPr>
+                    <a:xfrm>
+                      <a:off x="0" y="0"/>
+                      <a:ext cx="5760720" cy="292735"/>
+                    </a:xfrm>
+                    <a:prstGeom prst="rect">
+                      <a:avLst/>
+                    </a:prstGeom>
+                  </pic:spPr>
+                </pic:pic>
+              </a:graphicData>
+            </a:graphic>
+          </wp:inline>
+        </w:drawing>
+      </w:r>
     </w:p>
     <w:p>
       <w:pPr>
@@ -1981,7 +2110,6 @@
           <w:sz w:val="36"/>
           <w:szCs w:val="36"/>
         </w:rPr>
-        <w:lastRenderedPageBreak/>
         <w:drawing>
           <wp:inline distT="0" distB="0" distL="0" distR="0">
             <wp:extent cx="5760720" cy="429260"/>
@@ -1998,7 +2126,7 @@
                     <pic:cNvPicPr/>
                   </pic:nvPicPr>
                   <pic:blipFill>
-                    <a:blip r:embed="rId23">
+                    <a:blip r:embed="rId25">
                       <a:extLst>
                         <a:ext uri="{28A0092B-C50C-407E-A947-70E740481C1C}">
                           <a14:useLocalDpi xmlns:a14="http://schemas.microsoft.com/office/drawing/2010/main" val="0"/>
@@ -2097,7 +2225,7 @@
                     <pic:cNvPicPr/>
                   </pic:nvPicPr>
                   <pic:blipFill>
-                    <a:blip r:embed="rId24">
+                    <a:blip r:embed="rId26">
                       <a:extLst>
                         <a:ext uri="{28A0092B-C50C-407E-A947-70E740481C1C}">
                           <a14:useLocalDpi xmlns:a14="http://schemas.microsoft.com/office/drawing/2010/main" val="0"/>
@@ -2181,7 +2309,7 @@
                     <pic:cNvPicPr/>
                   </pic:nvPicPr>
                   <pic:blipFill>
-                    <a:blip r:embed="rId25">
+                    <a:blip r:embed="rId27">
                       <a:extLst>
                         <a:ext uri="{28A0092B-C50C-407E-A947-70E740481C1C}">
                           <a14:useLocalDpi xmlns:a14="http://schemas.microsoft.com/office/drawing/2010/main" val="0"/>
@@ -2305,7 +2433,7 @@
                     <pic:cNvPicPr/>
                   </pic:nvPicPr>
                   <pic:blipFill>
-                    <a:blip r:embed="rId26">
+                    <a:blip r:embed="rId28">
                       <a:extLst>
                         <a:ext uri="{28A0092B-C50C-407E-A947-70E740481C1C}">
                           <a14:useLocalDpi xmlns:a14="http://schemas.microsoft.com/office/drawing/2010/main" val="0"/>
@@ -2477,6 +2605,7 @@
           <w:sz w:val="36"/>
           <w:szCs w:val="36"/>
         </w:rPr>
+        <w:lastRenderedPageBreak/>
         <w:t xml:space="preserve">Szlovák nyelv </w:t>
       </w:r>
       <w:r>

</xml_diff>